<commit_message>
Miscellaneous updates to data and figures
</commit_message>
<xml_diff>
--- a/figures/reactions.docx
+++ b/figures/reactions.docx
@@ -6,16 +6,20 @@
       <w:tblPr>
         <w:tblStyle w:val="TableNormal"/>
         <w:tblW w:type="pct" w:w="5000.0"/>
+        <w:tblLook w:firstRow="1"/>
       </w:tblPr>
       <w:tblGrid>
-        <w:gridCol w:w="880"/>
-        <w:gridCol w:w="1320"/>
-        <w:gridCol w:w="990"/>
-        <w:gridCol w:w="1485"/>
-        <w:gridCol w:w="1705"/>
-        <w:gridCol w:w="1540"/>
+        <w:gridCol w:w="1116"/>
+        <w:gridCol w:w="1275"/>
+        <w:gridCol w:w="956"/>
+        <w:gridCol w:w="1435"/>
+        <w:gridCol w:w="1647"/>
+        <w:gridCol w:w="1488"/>
       </w:tblGrid>
       <w:tr>
+        <w:trPr>
+          <w:cnfStyle w:firstRow="1"/>
+        </w:trPr>
         <w:tc>
           <w:tcPr>
             <w:tcBorders>
@@ -97,7 +101,13 @@
               <w:jc w:val="center"/>
             </w:pPr>
             <w:r>
-              <w:t xml:space="preserve">Percent of reports with this reaction</w:t>
+              <w:t xml:space="preserve">Percent of reports with this</w:t>
+            </w:r>
+            <w:r>
+              <w:t xml:space="preserve"> </w:t>
+            </w:r>
+            <w:r>
+              <w:t xml:space="preserve">reaction</w:t>
             </w:r>
           </w:p>
         </w:tc>
@@ -114,7 +124,19 @@
               <w:jc w:val="center"/>
             </w:pPr>
             <w:r>
-              <w:t xml:space="preserve">Percent of reports with at least one reaction of this type</w:t>
+              <w:t xml:space="preserve">Percent of reports with at</w:t>
+            </w:r>
+            <w:r>
+              <w:t xml:space="preserve"> </w:t>
+            </w:r>
+            <w:r>
+              <w:t xml:space="preserve">least one reaction of this</w:t>
+            </w:r>
+            <w:r>
+              <w:t xml:space="preserve"> </w:t>
+            </w:r>
+            <w:r>
+              <w:t xml:space="preserve">type</w:t>
             </w:r>
           </w:p>
         </w:tc>
@@ -258,9 +280,7 @@
       <w:tr>
         <w:tc>
           <w:p>
-            <w:pPr>
-              <w:pStyle w:val="Compact"/>
-            </w:pPr>
+            <w:pStyle w:val="Compact"/>
           </w:p>
         </w:tc>
         <w:tc>
@@ -309,18 +329,14 @@
         </w:tc>
         <w:tc>
           <w:p>
-            <w:pPr>
-              <w:pStyle w:val="Compact"/>
-            </w:pPr>
+            <w:pStyle w:val="Compact"/>
           </w:p>
         </w:tc>
       </w:tr>
       <w:tr>
         <w:tc>
           <w:p>
-            <w:pPr>
-              <w:pStyle w:val="Compact"/>
-            </w:pPr>
+            <w:pStyle w:val="Compact"/>
           </w:p>
         </w:tc>
         <w:tc>
@@ -369,9 +385,7 @@
         </w:tc>
         <w:tc>
           <w:p>
-            <w:pPr>
-              <w:pStyle w:val="Compact"/>
-            </w:pPr>
+            <w:pStyle w:val="Compact"/>
           </w:p>
         </w:tc>
       </w:tr>
@@ -438,7 +452,7 @@
               <w:jc w:val="center"/>
             </w:pPr>
             <w:r>
-              <w:t xml:space="preserve">48.5%</w:t>
+              <w:t xml:space="preserve">38.0%</w:t>
             </w:r>
           </w:p>
         </w:tc>
@@ -446,9 +460,7 @@
       <w:tr>
         <w:tc>
           <w:p>
-            <w:pPr>
-              <w:pStyle w:val="Compact"/>
-            </w:pPr>
+            <w:pStyle w:val="Compact"/>
           </w:p>
         </w:tc>
         <w:tc>
@@ -458,57 +470,53 @@
               <w:jc w:val="left"/>
             </w:pPr>
             <w:r>
-              <w:t xml:space="preserve">Disappointment</w:t>
-            </w:r>
-          </w:p>
-        </w:tc>
-        <w:tc>
-          <w:p>
-            <w:pPr>
-              <w:pStyle w:val="Compact"/>
-              <w:jc w:val="center"/>
-            </w:pPr>
-            <w:r>
-              <w:t xml:space="preserve">54</w:t>
-            </w:r>
-          </w:p>
-        </w:tc>
-        <w:tc>
-          <w:p>
-            <w:pPr>
-              <w:pStyle w:val="Compact"/>
-              <w:jc w:val="center"/>
-            </w:pPr>
-            <w:r>
-              <w:t xml:space="preserve">11.0%</w:t>
-            </w:r>
-          </w:p>
-        </w:tc>
-        <w:tc>
-          <w:p>
-            <w:pPr>
-              <w:pStyle w:val="Compact"/>
-              <w:jc w:val="center"/>
-            </w:pPr>
-            <w:r>
-              <w:t xml:space="preserve">22.8%</w:t>
-            </w:r>
-          </w:p>
-        </w:tc>
-        <w:tc>
-          <w:p>
-            <w:pPr>
-              <w:pStyle w:val="Compact"/>
-            </w:pPr>
+              <w:t xml:space="preserve">Anger or Frustration</w:t>
+            </w:r>
+          </w:p>
+        </w:tc>
+        <w:tc>
+          <w:p>
+            <w:pPr>
+              <w:pStyle w:val="Compact"/>
+              <w:jc w:val="center"/>
+            </w:pPr>
+            <w:r>
+              <w:t xml:space="preserve">31</w:t>
+            </w:r>
+          </w:p>
+        </w:tc>
+        <w:tc>
+          <w:p>
+            <w:pPr>
+              <w:pStyle w:val="Compact"/>
+              <w:jc w:val="center"/>
+            </w:pPr>
+            <w:r>
+              <w:t xml:space="preserve">6.3%</w:t>
+            </w:r>
+          </w:p>
+        </w:tc>
+        <w:tc>
+          <w:p>
+            <w:pPr>
+              <w:pStyle w:val="Compact"/>
+              <w:jc w:val="center"/>
+            </w:pPr>
+            <w:r>
+              <w:t xml:space="preserve">13.1%</w:t>
+            </w:r>
+          </w:p>
+        </w:tc>
+        <w:tc>
+          <w:p>
+            <w:pStyle w:val="Compact"/>
           </w:p>
         </w:tc>
       </w:tr>
       <w:tr>
         <w:tc>
           <w:p>
-            <w:pPr>
-              <w:pStyle w:val="Compact"/>
-            </w:pPr>
+            <w:pStyle w:val="Compact"/>
           </w:p>
         </w:tc>
         <w:tc>
@@ -518,57 +526,53 @@
               <w:jc w:val="left"/>
             </w:pPr>
             <w:r>
-              <w:t xml:space="preserve">Anger or Frustration</w:t>
-            </w:r>
-          </w:p>
-        </w:tc>
-        <w:tc>
-          <w:p>
-            <w:pPr>
-              <w:pStyle w:val="Compact"/>
-              <w:jc w:val="center"/>
-            </w:pPr>
-            <w:r>
-              <w:t xml:space="preserve">31</w:t>
-            </w:r>
-          </w:p>
-        </w:tc>
-        <w:tc>
-          <w:p>
-            <w:pPr>
-              <w:pStyle w:val="Compact"/>
-              <w:jc w:val="center"/>
-            </w:pPr>
-            <w:r>
-              <w:t xml:space="preserve">6.3%</w:t>
-            </w:r>
-          </w:p>
-        </w:tc>
-        <w:tc>
-          <w:p>
-            <w:pPr>
-              <w:pStyle w:val="Compact"/>
-              <w:jc w:val="center"/>
-            </w:pPr>
-            <w:r>
-              <w:t xml:space="preserve">13.1%</w:t>
-            </w:r>
-          </w:p>
-        </w:tc>
-        <w:tc>
-          <w:p>
-            <w:pPr>
-              <w:pStyle w:val="Compact"/>
-            </w:pPr>
+              <w:t xml:space="preserve">Other negative reaction</w:t>
+            </w:r>
+          </w:p>
+        </w:tc>
+        <w:tc>
+          <w:p>
+            <w:pPr>
+              <w:pStyle w:val="Compact"/>
+              <w:jc w:val="center"/>
+            </w:pPr>
+            <w:r>
+              <w:t xml:space="preserve">24</w:t>
+            </w:r>
+          </w:p>
+        </w:tc>
+        <w:tc>
+          <w:p>
+            <w:pPr>
+              <w:pStyle w:val="Compact"/>
+              <w:jc w:val="center"/>
+            </w:pPr>
+            <w:r>
+              <w:t xml:space="preserve">4.9%</w:t>
+            </w:r>
+          </w:p>
+        </w:tc>
+        <w:tc>
+          <w:p>
+            <w:pPr>
+              <w:pStyle w:val="Compact"/>
+              <w:jc w:val="center"/>
+            </w:pPr>
+            <w:r>
+              <w:t xml:space="preserve">10.1%</w:t>
+            </w:r>
+          </w:p>
+        </w:tc>
+        <w:tc>
+          <w:p>
+            <w:pStyle w:val="Compact"/>
           </w:p>
         </w:tc>
       </w:tr>
       <w:tr>
         <w:tc>
           <w:p>
-            <w:pPr>
-              <w:pStyle w:val="Compact"/>
-            </w:pPr>
+            <w:pStyle w:val="Compact"/>
           </w:p>
         </w:tc>
         <w:tc>
@@ -578,7 +582,7 @@
               <w:jc w:val="left"/>
             </w:pPr>
             <w:r>
-              <w:t xml:space="preserve">Other negative reaction</w:t>
+              <w:t xml:space="preserve">US arrogance</w:t>
             </w:r>
           </w:p>
         </w:tc>
@@ -617,18 +621,14 @@
         </w:tc>
         <w:tc>
           <w:p>
-            <w:pPr>
-              <w:pStyle w:val="Compact"/>
-            </w:pPr>
+            <w:pStyle w:val="Compact"/>
           </w:p>
         </w:tc>
       </w:tr>
       <w:tr>
         <w:tc>
           <w:p>
-            <w:pPr>
-              <w:pStyle w:val="Compact"/>
-            </w:pPr>
+            <w:pStyle w:val="Compact"/>
           </w:p>
         </w:tc>
         <w:tc>
@@ -638,57 +638,53 @@
               <w:jc w:val="left"/>
             </w:pPr>
             <w:r>
-              <w:t xml:space="preserve">US arrogance</w:t>
-            </w:r>
-          </w:p>
-        </w:tc>
-        <w:tc>
-          <w:p>
-            <w:pPr>
-              <w:pStyle w:val="Compact"/>
-              <w:jc w:val="center"/>
-            </w:pPr>
-            <w:r>
-              <w:t xml:space="preserve">24</w:t>
-            </w:r>
-          </w:p>
-        </w:tc>
-        <w:tc>
-          <w:p>
-            <w:pPr>
-              <w:pStyle w:val="Compact"/>
-              <w:jc w:val="center"/>
-            </w:pPr>
-            <w:r>
-              <w:t xml:space="preserve">4.9%</w:t>
-            </w:r>
-          </w:p>
-        </w:tc>
-        <w:tc>
-          <w:p>
-            <w:pPr>
-              <w:pStyle w:val="Compact"/>
-              <w:jc w:val="center"/>
-            </w:pPr>
-            <w:r>
-              <w:t xml:space="preserve">10.1%</w:t>
-            </w:r>
-          </w:p>
-        </w:tc>
-        <w:tc>
-          <w:p>
-            <w:pPr>
-              <w:pStyle w:val="Compact"/>
-            </w:pPr>
+              <w:t xml:space="preserve">Moving goal</w:t>
+            </w:r>
+          </w:p>
+        </w:tc>
+        <w:tc>
+          <w:p>
+            <w:pPr>
+              <w:pStyle w:val="Compact"/>
+              <w:jc w:val="center"/>
+            </w:pPr>
+            <w:r>
+              <w:t xml:space="preserve">9</w:t>
+            </w:r>
+          </w:p>
+        </w:tc>
+        <w:tc>
+          <w:p>
+            <w:pPr>
+              <w:pStyle w:val="Compact"/>
+              <w:jc w:val="center"/>
+            </w:pPr>
+            <w:r>
+              <w:t xml:space="preserve">1.8%</w:t>
+            </w:r>
+          </w:p>
+        </w:tc>
+        <w:tc>
+          <w:p>
+            <w:pPr>
+              <w:pStyle w:val="Compact"/>
+              <w:jc w:val="center"/>
+            </w:pPr>
+            <w:r>
+              <w:t xml:space="preserve">3.8%</w:t>
+            </w:r>
+          </w:p>
+        </w:tc>
+        <w:tc>
+          <w:p>
+            <w:pStyle w:val="Compact"/>
           </w:p>
         </w:tc>
       </w:tr>
       <w:tr>
         <w:tc>
           <w:p>
-            <w:pPr>
-              <w:pStyle w:val="Compact"/>
-            </w:pPr>
+            <w:pStyle w:val="Compact"/>
           </w:p>
         </w:tc>
         <w:tc>
@@ -698,48 +694,46 @@
               <w:jc w:val="left"/>
             </w:pPr>
             <w:r>
-              <w:t xml:space="preserve">Moving goal</w:t>
-            </w:r>
-          </w:p>
-        </w:tc>
-        <w:tc>
-          <w:p>
-            <w:pPr>
-              <w:pStyle w:val="Compact"/>
-              <w:jc w:val="center"/>
-            </w:pPr>
-            <w:r>
-              <w:t xml:space="preserve">9</w:t>
-            </w:r>
-          </w:p>
-        </w:tc>
-        <w:tc>
-          <w:p>
-            <w:pPr>
-              <w:pStyle w:val="Compact"/>
-              <w:jc w:val="center"/>
-            </w:pPr>
-            <w:r>
-              <w:t xml:space="preserve">1.8%</w:t>
-            </w:r>
-          </w:p>
-        </w:tc>
-        <w:tc>
-          <w:p>
-            <w:pPr>
-              <w:pStyle w:val="Compact"/>
-              <w:jc w:val="center"/>
-            </w:pPr>
-            <w:r>
-              <w:t xml:space="preserve">3.8%</w:t>
-            </w:r>
-          </w:p>
-        </w:tc>
-        <w:tc>
-          <w:p>
-            <w:pPr>
-              <w:pStyle w:val="Compact"/>
-            </w:pPr>
+              <w:t xml:space="preserve">Harming relations</w:t>
+            </w:r>
+          </w:p>
+        </w:tc>
+        <w:tc>
+          <w:p>
+            <w:pPr>
+              <w:pStyle w:val="Compact"/>
+              <w:jc w:val="center"/>
+            </w:pPr>
+            <w:r>
+              <w:t xml:space="preserve">6</w:t>
+            </w:r>
+          </w:p>
+        </w:tc>
+        <w:tc>
+          <w:p>
+            <w:pPr>
+              <w:pStyle w:val="Compact"/>
+              <w:jc w:val="center"/>
+            </w:pPr>
+            <w:r>
+              <w:t xml:space="preserve">1.2%</w:t>
+            </w:r>
+          </w:p>
+        </w:tc>
+        <w:tc>
+          <w:p>
+            <w:pPr>
+              <w:pStyle w:val="Compact"/>
+              <w:jc w:val="center"/>
+            </w:pPr>
+            <w:r>
+              <w:t xml:space="preserve">2.5%</w:t>
+            </w:r>
+          </w:p>
+        </w:tc>
+        <w:tc>
+          <w:p>
+            <w:pStyle w:val="Compact"/>
           </w:p>
         </w:tc>
       </w:tr>
@@ -748,135 +742,129 @@
           <w:p>
             <w:pPr>
               <w:pStyle w:val="Compact"/>
-            </w:pPr>
-          </w:p>
-        </w:tc>
-        <w:tc>
-          <w:p>
-            <w:pPr>
-              <w:pStyle w:val="Compact"/>
               <w:jc w:val="left"/>
             </w:pPr>
             <w:r>
-              <w:t xml:space="preserve">Harming relations</w:t>
-            </w:r>
-          </w:p>
-        </w:tc>
-        <w:tc>
-          <w:p>
-            <w:pPr>
-              <w:pStyle w:val="Compact"/>
-              <w:jc w:val="center"/>
-            </w:pPr>
-            <w:r>
-              <w:t xml:space="preserve">6</w:t>
-            </w:r>
-          </w:p>
-        </w:tc>
-        <w:tc>
-          <w:p>
-            <w:pPr>
-              <w:pStyle w:val="Compact"/>
-              <w:jc w:val="center"/>
-            </w:pPr>
-            <w:r>
-              <w:t xml:space="preserve">1.2%</w:t>
-            </w:r>
-          </w:p>
-        </w:tc>
-        <w:tc>
-          <w:p>
-            <w:pPr>
-              <w:pStyle w:val="Compact"/>
-              <w:jc w:val="center"/>
-            </w:pPr>
-            <w:r>
-              <w:t xml:space="preserve">2.5%</w:t>
-            </w:r>
-          </w:p>
-        </w:tc>
-        <w:tc>
-          <w:p>
-            <w:pPr>
-              <w:pStyle w:val="Compact"/>
-            </w:pPr>
+              <w:t xml:space="preserve">Concern about rating</w:t>
+            </w:r>
+          </w:p>
+        </w:tc>
+        <w:tc>
+          <w:p>
+            <w:pPr>
+              <w:pStyle w:val="Compact"/>
+              <w:jc w:val="left"/>
+            </w:pPr>
+            <w:r>
+              <w:t xml:space="preserve">Cooperative</w:t>
+            </w:r>
+          </w:p>
+        </w:tc>
+        <w:tc>
+          <w:p>
+            <w:pPr>
+              <w:pStyle w:val="Compact"/>
+              <w:jc w:val="center"/>
+            </w:pPr>
+            <w:r>
+              <w:t xml:space="preserve">115</w:t>
+            </w:r>
+          </w:p>
+        </w:tc>
+        <w:tc>
+          <w:p>
+            <w:pPr>
+              <w:pStyle w:val="Compact"/>
+              <w:jc w:val="center"/>
+            </w:pPr>
+            <w:r>
+              <w:t xml:space="preserve">23.4%</w:t>
+            </w:r>
+          </w:p>
+        </w:tc>
+        <w:tc>
+          <w:p>
+            <w:pPr>
+              <w:pStyle w:val="Compact"/>
+              <w:jc w:val="center"/>
+            </w:pPr>
+            <w:r>
+              <w:t xml:space="preserve">48.5%</w:t>
+            </w:r>
+          </w:p>
+        </w:tc>
+        <w:tc>
+          <w:p>
+            <w:pPr>
+              <w:pStyle w:val="Compact"/>
+              <w:jc w:val="center"/>
+            </w:pPr>
+            <w:r>
+              <w:t xml:space="preserve">74.7%</w:t>
+            </w:r>
           </w:p>
         </w:tc>
       </w:tr>
       <w:tr>
         <w:tc>
           <w:p>
+            <w:pStyle w:val="Compact"/>
+          </w:p>
+        </w:tc>
+        <w:tc>
+          <w:p>
             <w:pPr>
               <w:pStyle w:val="Compact"/>
               <w:jc w:val="left"/>
             </w:pPr>
             <w:r>
-              <w:t xml:space="preserve">Positive</w:t>
-            </w:r>
-          </w:p>
-        </w:tc>
-        <w:tc>
-          <w:p>
-            <w:pPr>
-              <w:pStyle w:val="Compact"/>
-              <w:jc w:val="left"/>
-            </w:pPr>
-            <w:r>
-              <w:t xml:space="preserve">Cooperative</w:t>
-            </w:r>
-          </w:p>
-        </w:tc>
-        <w:tc>
-          <w:p>
-            <w:pPr>
-              <w:pStyle w:val="Compact"/>
-              <w:jc w:val="center"/>
-            </w:pPr>
-            <w:r>
-              <w:t xml:space="preserve">115</w:t>
-            </w:r>
-          </w:p>
-        </w:tc>
-        <w:tc>
-          <w:p>
-            <w:pPr>
-              <w:pStyle w:val="Compact"/>
-              <w:jc w:val="center"/>
-            </w:pPr>
-            <w:r>
-              <w:t xml:space="preserve">23.4%</w:t>
-            </w:r>
-          </w:p>
-        </w:tc>
-        <w:tc>
-          <w:p>
-            <w:pPr>
-              <w:pStyle w:val="Compact"/>
-              <w:jc w:val="center"/>
-            </w:pPr>
-            <w:r>
-              <w:t xml:space="preserve">48.5%</w:t>
-            </w:r>
-          </w:p>
-        </w:tc>
-        <w:tc>
-          <w:p>
-            <w:pPr>
-              <w:pStyle w:val="Compact"/>
-              <w:jc w:val="center"/>
-            </w:pPr>
-            <w:r>
-              <w:t xml:space="preserve">66.2%</w:t>
-            </w:r>
+              <w:t xml:space="preserve">Disappointment</w:t>
+            </w:r>
+          </w:p>
+        </w:tc>
+        <w:tc>
+          <w:p>
+            <w:pPr>
+              <w:pStyle w:val="Compact"/>
+              <w:jc w:val="center"/>
+            </w:pPr>
+            <w:r>
+              <w:t xml:space="preserve">54</w:t>
+            </w:r>
+          </w:p>
+        </w:tc>
+        <w:tc>
+          <w:p>
+            <w:pPr>
+              <w:pStyle w:val="Compact"/>
+              <w:jc w:val="center"/>
+            </w:pPr>
+            <w:r>
+              <w:t xml:space="preserve">11.0%</w:t>
+            </w:r>
+          </w:p>
+        </w:tc>
+        <w:tc>
+          <w:p>
+            <w:pPr>
+              <w:pStyle w:val="Compact"/>
+              <w:jc w:val="center"/>
+            </w:pPr>
+            <w:r>
+              <w:t xml:space="preserve">22.8%</w:t>
+            </w:r>
+          </w:p>
+        </w:tc>
+        <w:tc>
+          <w:p>
+            <w:pStyle w:val="Compact"/>
           </w:p>
         </w:tc>
       </w:tr>
       <w:tr>
         <w:tc>
           <w:p>
-            <w:pPr>
-              <w:pStyle w:val="Compact"/>
-            </w:pPr>
+            <w:pStyle w:val="Compact"/>
           </w:p>
         </w:tc>
         <w:tc>
@@ -925,18 +913,14 @@
         </w:tc>
         <w:tc>
           <w:p>
-            <w:pPr>
-              <w:pStyle w:val="Compact"/>
-            </w:pPr>
+            <w:pStyle w:val="Compact"/>
           </w:p>
         </w:tc>
       </w:tr>
       <w:tr>
         <w:tc>
           <w:p>
-            <w:pPr>
-              <w:pStyle w:val="Compact"/>
-            </w:pPr>
+            <w:pStyle w:val="Compact"/>
           </w:p>
         </w:tc>
         <w:tc>
@@ -985,18 +969,14 @@
         </w:tc>
         <w:tc>
           <w:p>
-            <w:pPr>
-              <w:pStyle w:val="Compact"/>
-            </w:pPr>
+            <w:pStyle w:val="Compact"/>
           </w:p>
         </w:tc>
       </w:tr>
       <w:tr>
         <w:tc>
           <w:p>
-            <w:pPr>
-              <w:pStyle w:val="Compact"/>
-            </w:pPr>
+            <w:pStyle w:val="Compact"/>
           </w:p>
         </w:tc>
         <w:tc>
@@ -1062,7 +1042,22 @@
 </file>
 
 <file path=word/footnotes.xml><?xml version="1.0" encoding="utf-8"?>
-<w:footnotes xmlns:w="http://schemas.openxmlformats.org/wordprocessingml/2006/main" xmlns:m="http://schemas.openxmlformats.org/officeDocument/2006/math" xmlns:r="http://schemas.openxmlformats.org/officeDocument/2006/relationships" xmlns:o="urn:schemas-microsoft-com:office:office" xmlns:v="urn:schemas-microsoft-com:vml" xmlns:w10="urn:schemas-microsoft-com:office:word" xmlns:a="http://schemas.openxmlformats.org/drawingml/2006/main" xmlns:pic="http://schemas.openxmlformats.org/drawingml/2006/picture" xmlns:wp="http://schemas.openxmlformats.org/drawingml/2006/wordprocessingDrawing"/>
+<w:footnotes xmlns:w="http://schemas.openxmlformats.org/wordprocessingml/2006/main" xmlns:m="http://schemas.openxmlformats.org/officeDocument/2006/math" xmlns:r="http://schemas.openxmlformats.org/officeDocument/2006/relationships" xmlns:o="urn:schemas-microsoft-com:office:office" xmlns:v="urn:schemas-microsoft-com:vml" xmlns:w10="urn:schemas-microsoft-com:office:word" xmlns:a="http://schemas.openxmlformats.org/drawingml/2006/main" xmlns:pic="http://schemas.openxmlformats.org/drawingml/2006/picture" xmlns:wp="http://schemas.openxmlformats.org/drawingml/2006/wordprocessingDrawing">
+  <w:footnote w:type="continuationSeparator" w:id="0">
+    <w:p>
+      <w:r>
+        <w:continuationSeparator/>
+      </w:r>
+    </w:p>
+  </w:footnote>
+  <w:footnote w:type="separator" w:id="-1">
+    <w:p>
+      <w:r>
+        <w:separator/>
+      </w:r>
+    </w:p>
+  </w:footnote>
+</w:footnotes>
 </file>
 
 <file path=word/numbering.xml><?xml version="1.0" encoding="utf-8"?>
@@ -1149,7 +1144,7 @@
     </w:lvl>
   </w:abstractNum>
   <w:abstractNum w:abstractNumId="990">
-    <w:nsid w:val="f3250e49"/>
+    <w:nsid w:val="a6cbf3f6"/>
     <w:multiLevelType w:val="multilevel"/>
     <w:lvl w:ilvl="0">
       <w:numFmt w:val="bullet"/>
@@ -1259,13 +1254,25 @@
   <w:style w:type="paragraph" w:default="1" w:styleId="Normal">
     <w:name w:val="Normal"/>
     <w:qFormat/>
+  </w:style>
+  <w:style w:type="paragraph" w:styleId="BodyText">
+    <w:name w:val="Body Text"/>
+    <w:basedOn w:val="Normal"/>
+    <w:link w:val="BodyTextChar"/>
     <w:pPr>
       <w:spacing w:before="180" w:after="180"/>
     </w:pPr>
-  </w:style>
-  <w:style w:type="paragraph" w:styleId="Compact">
+    <w:qFormat/>
+  </w:style>
+  <w:style w:type="paragraph" w:customStyle="1" w:styleId="FirstParagraph">
+    <w:name w:val="First Paragraph"/>
+    <w:basedOn w:val="BodyText"/>
+    <w:next w:val="BodyText"/>
+    <w:qFormat/>
+  </w:style>
+  <w:style w:type="paragraph" w:customStyle="1" w:styleId="Compact">
     <w:name w:val="Compact"/>
-    <w:basedOn w:val="Normal"/>
+    <w:basedOn w:val="BodyText"/>
     <w:qFormat/>
     <w:pPr>
       <w:spacing w:before="36" w:after="36"/>
@@ -1274,7 +1281,7 @@
   <w:style w:type="paragraph" w:styleId="Title">
     <w:name w:val="Title"/>
     <w:basedOn w:val="Normal"/>
-    <w:next w:val="Normal"/>
+    <w:next w:val="BodyText"/>
     <w:qFormat/>
     <w:pPr>
       <w:keepNext/>
@@ -1294,7 +1301,7 @@
   <w:style w:type="paragraph" w:styleId="Subtitle">
     <w:name w:val="Subtitle"/>
     <w:basedOn w:val="Title"/>
-    <w:next w:val="Normal"/>
+    <w:next w:val="BodyText"/>
     <w:qFormat/>
     <w:pPr>
       <w:keepNext/>
@@ -1307,9 +1314,9 @@
       <w:szCs w:val="30"/>
     </w:rPr>
   </w:style>
-  <w:style w:type="paragraph" w:styleId="Author">
+  <w:style w:type="paragraph" w:customStyle="1" w:styleId="Author">
     <w:name w:val="Author"/>
-    <w:next w:val="Normal"/>
+    <w:next w:val="BodyText"/>
     <w:qFormat/>
     <w:pPr>
       <w:keepNext/>
@@ -1319,7 +1326,7 @@
   </w:style>
   <w:style w:type="paragraph" w:styleId="Date">
     <w:name w:val="Date"/>
-    <w:next w:val="Normal"/>
+    <w:next w:val="BodyText"/>
     <w:qFormat/>
     <w:pPr>
       <w:keepNext/>
@@ -1327,10 +1334,10 @@
       <w:jc w:val="center"/>
     </w:pPr>
   </w:style>
-  <w:style w:type="paragraph" w:styleId="Abstract">
+  <w:style w:type="paragraph" w:customStyle="1" w:styleId="Abstract">
     <w:name w:val="Abstract"/>
     <w:basedOn w:val="Normal"/>
-    <w:next w:val="Normal"/>
+    <w:next w:val="BodyText"/>
     <w:qFormat/>
     <w:pPr>
       <w:keepNext/>
@@ -1353,7 +1360,7 @@
   <w:style w:type="paragraph" w:styleId="Heading1">
     <w:name w:val="Heading 1"/>
     <w:basedOn w:val="Normal"/>
-    <w:next w:val="Normal"/>
+    <w:next w:val="BodyText"/>
     <w:uiPriority w:val="9"/>
     <w:qFormat/>
     <w:pPr>
@@ -1374,7 +1381,7 @@
   <w:style w:type="paragraph" w:styleId="Heading2">
     <w:name w:val="Heading 2"/>
     <w:basedOn w:val="Normal"/>
-    <w:next w:val="Normal"/>
+    <w:next w:val="BodyText"/>
     <w:uiPriority w:val="9"/>
     <w:unhideWhenUsed/>
     <w:qFormat/>
@@ -1396,7 +1403,7 @@
   <w:style w:type="paragraph" w:styleId="Heading3">
     <w:name w:val="Heading 3"/>
     <w:basedOn w:val="Normal"/>
-    <w:next w:val="Normal"/>
+    <w:next w:val="BodyText"/>
     <w:uiPriority w:val="9"/>
     <w:unhideWhenUsed/>
     <w:qFormat/>
@@ -1404,7 +1411,7 @@
       <w:keepNext/>
       <w:keepLines/>
       <w:spacing w:before="200" w:after="0"/>
-      <w:outlineLvl w:val="1"/>
+      <w:outlineLvl w:val="2"/>
     </w:pPr>
     <w:rPr>
       <w:rFonts w:asciiTheme="majorHAnsi" w:eastAsiaTheme="majorEastAsia" w:hAnsiTheme="majorHAnsi" w:cstheme="majorBidi"/>
@@ -1418,7 +1425,7 @@
   <w:style w:type="paragraph" w:styleId="Heading4">
     <w:name w:val="Heading 4"/>
     <w:basedOn w:val="Normal"/>
-    <w:next w:val="Normal"/>
+    <w:next w:val="BodyText"/>
     <w:uiPriority w:val="9"/>
     <w:unhideWhenUsed/>
     <w:qFormat/>
@@ -1426,7 +1433,7 @@
       <w:keepNext/>
       <w:keepLines/>
       <w:spacing w:before="200" w:after="0"/>
-      <w:outlineLvl w:val="1"/>
+      <w:outlineLvl w:val="3"/>
     </w:pPr>
     <w:rPr>
       <w:rFonts w:asciiTheme="majorHAnsi" w:eastAsiaTheme="majorEastAsia" w:hAnsiTheme="majorHAnsi" w:cstheme="majorBidi"/>
@@ -1440,7 +1447,7 @@
   <w:style w:type="paragraph" w:styleId="Heading5">
     <w:name w:val="Heading 5"/>
     <w:basedOn w:val="Normal"/>
-    <w:next w:val="Normal"/>
+    <w:next w:val="BodyText"/>
     <w:uiPriority w:val="9"/>
     <w:unhideWhenUsed/>
     <w:qFormat/>
@@ -1448,7 +1455,7 @@
       <w:keepNext/>
       <w:keepLines/>
       <w:spacing w:before="200" w:after="0"/>
-      <w:outlineLvl w:val="1"/>
+      <w:outlineLvl w:val="4"/>
     </w:pPr>
     <w:rPr>
       <w:rFonts w:asciiTheme="majorHAnsi" w:eastAsiaTheme="majorEastAsia" w:hAnsiTheme="majorHAnsi" w:cstheme="majorBidi"/>
@@ -1459,15 +1466,36 @@
       <w:szCs w:val="24"/>
     </w:rPr>
   </w:style>
-  <w:style w:type="paragraph" w:styleId="BlockQuote">
-    <w:name w:val="Block Quote"/>
+  <w:style w:type="paragraph" w:styleId="Heading6">
+    <w:name w:val="Heading 6"/>
     <w:basedOn w:val="Normal"/>
-    <w:next w:val="Normal"/>
+    <w:next w:val="BodyText"/>
+    <w:uiPriority w:val="9"/>
+    <w:unhideWhenUsed/>
+    <w:qFormat/>
+    <w:pPr>
+      <w:keepNext/>
+      <w:keepLines/>
+      <w:spacing w:before="200" w:after="0"/>
+      <w:outlineLvl w:val="5"/>
+    </w:pPr>
+    <w:rPr>
+      <w:rFonts w:asciiTheme="majorHAnsi" w:eastAsiaTheme="majorEastAsia" w:hAnsiTheme="majorHAnsi" w:cstheme="majorBidi"/>
+      <w:color w:val="4F81BD" w:themeColor="accent1"/>
+      <w:sz w:val="24"/>
+      <w:szCs w:val="24"/>
+    </w:rPr>
+  </w:style>
+  <w:style w:type="paragraph" w:styleId="BlockText">
+    <w:name w:val="Block Text"/>
+    <w:basedOn w:val="BodyText"/>
+    <w:next w:val="BodyText"/>
     <w:uiPriority w:val="9"/>
     <w:unhideWhenUsed/>
     <w:qFormat/>
     <w:pPr>
       <w:spacing w:before="100" w:after="100"/>
+      <w:ind w:firstLine="0"/>
     </w:pPr>
     <w:rPr>
       <w:rFonts w:asciiTheme="majorHAnsi" w:eastAsiaTheme="majorEastAsia" w:hAnsiTheme="majorHAnsi" w:cstheme="majorBidi"/>
@@ -1504,7 +1532,7 @@
       </w:tblCellMar>
     </w:tblPr>
   </w:style>
-  <w:style w:type="paragraph" w:styleId="DefinitionTerm">
+  <w:style w:type="paragraph" w:customStyle="1" w:styleId="DefinitionTerm">
     <w:name w:val="Definition Term"/>
     <w:basedOn w:val="Normal"/>
     <w:next w:val="Definition"/>
@@ -1517,20 +1545,12 @@
       <w:b/>
     </w:rPr>
   </w:style>
-  <w:style w:type="paragraph" w:styleId="Definition">
+  <w:style w:type="paragraph" w:customStyle="1" w:styleId="Definition">
     <w:name w:val="Definition"/>
     <w:basedOn w:val="Normal"/>
   </w:style>
-  <w:style w:type="paragraph" w:styleId="BodyText">
-    <w:name w:val="Body Text"/>
-    <w:basedOn w:val="Normal"/>
-    <w:link w:val="BodyTextChar"/>
-    <w:pPr>
-      <w:spacing w:after="120"/>
-    </w:pPr>
-  </w:style>
-  <w:style w:type="paragraph" w:styleId="TableCaption">
-    <w:name w:val="Table Caption"/>
+  <w:style w:type="paragraph" w:styleId="Caption">
+    <w:name w:val="Caption"/>
     <w:basedOn w:val="Normal"/>
     <w:link w:val="BodyTextChar"/>
     <w:pPr>
@@ -1540,16 +1560,27 @@
       <w:i/>
     </w:rPr>
   </w:style>
-  <w:style w:type="paragraph" w:styleId="ImageCaption">
+  <w:style w:type="paragraph" w:customStyle="1" w:styleId="TableCaption">
+    <w:name w:val="Table Caption"/>
+    <w:basedOn w:val="Caption"/>
+    <w:pPr>
+      <w:keepNext/>
+    </w:pPr>
+  </w:style>
+  <w:style w:type="paragraph" w:customStyle="1" w:styleId="ImageCaption">
     <w:name w:val="Image Caption"/>
+    <w:basedOn w:val="Caption"/>
+  </w:style>
+  <w:style w:type="paragraph" w:customStyle="1" w:styleId="Figure">
+    <w:name w:val="Figure"/>
     <w:basedOn w:val="Normal"/>
-    <w:link w:val="BodyTextChar"/>
+  </w:style>
+  <w:style w:type="paragraph" w:customStyle="1" w:styleId="FigureWithCaption">
+    <w:name w:val="Figure with Caption"/>
+    <w:basedOn w:val="Figure"/>
     <w:pPr>
-      <w:spacing w:before="0" w:after="120"/>
+      <w:keepNext/>
     </w:pPr>
-    <w:rPr>
-      <w:i/>
-    </w:rPr>
   </w:style>
   <w:style w:type="character" w:customStyle="1" w:styleId="BodyTextChar">
     <w:name w:val="Body Text Char"/>
@@ -1564,18 +1595,36 @@
       <w:sz w:val="22"/>
     </w:rPr>
   </w:style>
-  <w:style w:type="character" w:customStyle="1" w:styleId="FootnoteRef">
-    <w:name w:val="Footnote Ref"/>
+  <w:style w:type="character" w:styleId="FootnoteReference">
+    <w:name w:val="Footnote Reference"/>
     <w:basedOn w:val="BodyTextChar"/>
     <w:rPr>
       <w:vertAlign w:val="superscript"/>
     </w:rPr>
   </w:style>
-  <w:style w:type="character" w:customStyle="1" w:styleId="Link">
-    <w:name w:val="Link"/>
+  <w:style w:type="character" w:styleId="Hyperlink">
+    <w:name w:val="Hyperlink"/>
     <w:basedOn w:val="BodyTextChar"/>
     <w:rPr>
       <w:color w:val="4F81BD" w:themeColor="accent1"/>
+    </w:rPr>
+  </w:style>
+  <w:style w:type="paragraph" w:styleId="TOCHeading">
+    <w:name w:val="TOC Heading"/>
+    <w:basedOn w:val="Heading1"/>
+    <w:next w:val="BodyText"/>
+    <w:uiPriority w:val="39"/>
+    <w:unhideWhenUsed/>
+    <w:qFormat/>
+    <w:pPr>
+      <w:spacing w:before="240" w:line="259" w:lineRule="auto"/>
+      <w:outlineLvl w:val="9"/>
+    </w:pPr>
+    <w:rPr>
+      <w:rFonts w:asciiTheme="majorHAnsi" w:eastAsiaTheme="majorEastAsia" w:hAnsiTheme="majorHAnsi" w:cstheme="majorBidi"/>
+      <w:b w:val="0"/>
+      <w:bCs w:val="0"/>
+      <w:color w:val="365F91" w:themeColor="accent1" w:themeShade="BF"/>
     </w:rPr>
   </w:style>
   <w:style w:type="paragraph" w:customStyle="1" w:styleId="SourceCode">
@@ -1622,6 +1671,13 @@
       <w:color w:val="40a070"/>
     </w:rPr>
   </w:style>
+  <w:style w:type="character" w:customStyle="1" w:styleId="ConstantTok">
+    <w:name w:val="ConstantTok"/>
+    <w:basedOn w:val="VerbatimChar"/>
+    <w:rPr>
+      <w:color w:val="880000"/>
+    </w:rPr>
+  </w:style>
   <w:style w:type="character" w:customStyle="1" w:styleId="CharTok">
     <w:name w:val="CharTok"/>
     <w:basedOn w:val="VerbatimChar"/>
@@ -1629,6 +1685,13 @@
       <w:color w:val="4070a0"/>
     </w:rPr>
   </w:style>
+  <w:style w:type="character" w:customStyle="1" w:styleId="SpecialCharTok">
+    <w:name w:val="SpecialCharTok"/>
+    <w:basedOn w:val="VerbatimChar"/>
+    <w:rPr>
+      <w:color w:val="4070a0"/>
+    </w:rPr>
+  </w:style>
   <w:style w:type="character" w:customStyle="1" w:styleId="StringTok">
     <w:name w:val="StringTok"/>
     <w:basedOn w:val="VerbatimChar"/>
@@ -1636,6 +1699,25 @@
       <w:color w:val="4070a0"/>
     </w:rPr>
   </w:style>
+  <w:style w:type="character" w:customStyle="1" w:styleId="VerbatimStringTok">
+    <w:name w:val="VerbatimStringTok"/>
+    <w:basedOn w:val="VerbatimChar"/>
+    <w:rPr>
+      <w:color w:val="4070a0"/>
+    </w:rPr>
+  </w:style>
+  <w:style w:type="character" w:customStyle="1" w:styleId="SpecialStringTok">
+    <w:name w:val="SpecialStringTok"/>
+    <w:basedOn w:val="VerbatimChar"/>
+    <w:rPr>
+      <w:color w:val="bb6688"/>
+    </w:rPr>
+  </w:style>
+  <w:style w:type="character" w:customStyle="1" w:styleId="ImportTok">
+    <w:name w:val="ImportTok"/>
+    <w:basedOn w:val="VerbatimChar"/>
+    <w:rPr/>
+  </w:style>
   <w:style w:type="character" w:customStyle="1" w:styleId="CommentTok">
     <w:name w:val="CommentTok"/>
     <w:basedOn w:val="VerbatimChar"/>
@@ -1644,6 +1726,32 @@
       <w:i/>
     </w:rPr>
   </w:style>
+  <w:style w:type="character" w:customStyle="1" w:styleId="DocumentationTok">
+    <w:name w:val="DocumentationTok"/>
+    <w:basedOn w:val="VerbatimChar"/>
+    <w:rPr>
+      <w:color w:val="ba2121"/>
+      <w:i/>
+    </w:rPr>
+  </w:style>
+  <w:style w:type="character" w:customStyle="1" w:styleId="AnnotationTok">
+    <w:name w:val="AnnotationTok"/>
+    <w:basedOn w:val="VerbatimChar"/>
+    <w:rPr>
+      <w:color w:val="60a0b0"/>
+      <w:b/>
+      <w:i/>
+    </w:rPr>
+  </w:style>
+  <w:style w:type="character" w:customStyle="1" w:styleId="CommentVarTok">
+    <w:name w:val="CommentVarTok"/>
+    <w:basedOn w:val="VerbatimChar"/>
+    <w:rPr>
+      <w:color w:val="60a0b0"/>
+      <w:b/>
+      <w:i/>
+    </w:rPr>
+  </w:style>
   <w:style w:type="character" w:customStyle="1" w:styleId="OtherTok">
     <w:name w:val="OtherTok"/>
     <w:basedOn w:val="VerbatimChar"/>
@@ -1651,6 +1759,82 @@
       <w:color w:val="007020"/>
     </w:rPr>
   </w:style>
+  <w:style w:type="character" w:customStyle="1" w:styleId="FunctionTok">
+    <w:name w:val="FunctionTok"/>
+    <w:basedOn w:val="VerbatimChar"/>
+    <w:rPr>
+      <w:color w:val="06287e"/>
+    </w:rPr>
+  </w:style>
+  <w:style w:type="character" w:customStyle="1" w:styleId="VariableTok">
+    <w:name w:val="VariableTok"/>
+    <w:basedOn w:val="VerbatimChar"/>
+    <w:rPr>
+      <w:color w:val="19177c"/>
+    </w:rPr>
+  </w:style>
+  <w:style w:type="character" w:customStyle="1" w:styleId="ControlFlowTok">
+    <w:name w:val="ControlFlowTok"/>
+    <w:basedOn w:val="VerbatimChar"/>
+    <w:rPr>
+      <w:color w:val="007020"/>
+      <w:b/>
+    </w:rPr>
+  </w:style>
+  <w:style w:type="character" w:customStyle="1" w:styleId="OperatorTok">
+    <w:name w:val="OperatorTok"/>
+    <w:basedOn w:val="VerbatimChar"/>
+    <w:rPr>
+      <w:color w:val="666666"/>
+    </w:rPr>
+  </w:style>
+  <w:style w:type="character" w:customStyle="1" w:styleId="BuiltInTok">
+    <w:name w:val="BuiltInTok"/>
+    <w:basedOn w:val="VerbatimChar"/>
+    <w:rPr/>
+  </w:style>
+  <w:style w:type="character" w:customStyle="1" w:styleId="ExtensionTok">
+    <w:name w:val="ExtensionTok"/>
+    <w:basedOn w:val="VerbatimChar"/>
+    <w:rPr/>
+  </w:style>
+  <w:style w:type="character" w:customStyle="1" w:styleId="PreprocessorTok">
+    <w:name w:val="PreprocessorTok"/>
+    <w:basedOn w:val="VerbatimChar"/>
+    <w:rPr>
+      <w:color w:val="bc7a00"/>
+    </w:rPr>
+  </w:style>
+  <w:style w:type="character" w:customStyle="1" w:styleId="AttributeTok">
+    <w:name w:val="AttributeTok"/>
+    <w:basedOn w:val="VerbatimChar"/>
+    <w:rPr>
+      <w:color w:val="7d9029"/>
+    </w:rPr>
+  </w:style>
+  <w:style w:type="character" w:customStyle="1" w:styleId="RegionMarkerTok">
+    <w:name w:val="RegionMarkerTok"/>
+    <w:basedOn w:val="VerbatimChar"/>
+    <w:rPr/>
+  </w:style>
+  <w:style w:type="character" w:customStyle="1" w:styleId="InformationTok">
+    <w:name w:val="InformationTok"/>
+    <w:basedOn w:val="VerbatimChar"/>
+    <w:rPr>
+      <w:color w:val="60a0b0"/>
+      <w:b/>
+      <w:i/>
+    </w:rPr>
+  </w:style>
+  <w:style w:type="character" w:customStyle="1" w:styleId="WarningTok">
+    <w:name w:val="WarningTok"/>
+    <w:basedOn w:val="VerbatimChar"/>
+    <w:rPr>
+      <w:color w:val="60a0b0"/>
+      <w:b/>
+      <w:i/>
+    </w:rPr>
+  </w:style>
   <w:style w:type="character" w:customStyle="1" w:styleId="AlertTok">
     <w:name w:val="AlertTok"/>
     <w:basedOn w:val="VerbatimChar"/>
@@ -1658,124 +1842,6 @@
       <w:color w:val="ff0000"/>
       <w:b/>
     </w:rPr>
-  </w:style>
-  <w:style w:type="character" w:customStyle="1" w:styleId="FunctionTok">
-    <w:name w:val="FunctionTok"/>
-    <w:basedOn w:val="VerbatimChar"/>
-    <w:rPr>
-      <w:color w:val="06287e"/>
-    </w:rPr>
-  </w:style>
-  <w:style w:type="character" w:customStyle="1" w:styleId="RegionMarkerTok">
-    <w:name w:val="RegionMarkerTok"/>
-    <w:basedOn w:val="VerbatimChar"/>
-    <w:rPr/>
-  </w:style>
-  <w:style w:type="character" w:customStyle="1" w:styleId="ErrorTok">
-    <w:name w:val="ErrorTok"/>
-    <w:basedOn w:val="VerbatimChar"/>
-    <w:rPr>
-      <w:color w:val="ff0000"/>
-      <w:b/>
-    </w:rPr>
-  </w:style>
-  <w:style w:type="character" w:customStyle="1" w:styleId="NormalTok">
-    <w:name w:val="NormalTok"/>
-    <w:basedOn w:val="VerbatimChar"/>
-    <w:rPr/>
-  </w:style>
-  <w:style w:type="paragraph" w:customStyle="1" w:styleId="SourceCode">
-    <w:name w:val="Source Code"/>
-    <w:basedOn w:val="Normal"/>
-    <w:link w:val="VerbatimChar"/>
-    <w:pPr>
-      <w:wordWrap w:val="off"/>
-    </w:pPr>
-  </w:style>
-  <w:style w:type="character" w:customStyle="1" w:styleId="KeywordTok">
-    <w:name w:val="KeywordTok"/>
-    <w:basedOn w:val="VerbatimChar"/>
-    <w:rPr>
-      <w:color w:val="007020"/>
-      <w:b/>
-    </w:rPr>
-  </w:style>
-  <w:style w:type="character" w:customStyle="1" w:styleId="DataTypeTok">
-    <w:name w:val="DataTypeTok"/>
-    <w:basedOn w:val="VerbatimChar"/>
-    <w:rPr>
-      <w:color w:val="902000"/>
-    </w:rPr>
-  </w:style>
-  <w:style w:type="character" w:customStyle="1" w:styleId="DecValTok">
-    <w:name w:val="DecValTok"/>
-    <w:basedOn w:val="VerbatimChar"/>
-    <w:rPr>
-      <w:color w:val="40a070"/>
-    </w:rPr>
-  </w:style>
-  <w:style w:type="character" w:customStyle="1" w:styleId="BaseNTok">
-    <w:name w:val="BaseNTok"/>
-    <w:basedOn w:val="VerbatimChar"/>
-    <w:rPr>
-      <w:color w:val="40a070"/>
-    </w:rPr>
-  </w:style>
-  <w:style w:type="character" w:customStyle="1" w:styleId="FloatTok">
-    <w:name w:val="FloatTok"/>
-    <w:basedOn w:val="VerbatimChar"/>
-    <w:rPr>
-      <w:color w:val="40a070"/>
-    </w:rPr>
-  </w:style>
-  <w:style w:type="character" w:customStyle="1" w:styleId="CharTok">
-    <w:name w:val="CharTok"/>
-    <w:basedOn w:val="VerbatimChar"/>
-    <w:rPr>
-      <w:color w:val="4070a0"/>
-    </w:rPr>
-  </w:style>
-  <w:style w:type="character" w:customStyle="1" w:styleId="StringTok">
-    <w:name w:val="StringTok"/>
-    <w:basedOn w:val="VerbatimChar"/>
-    <w:rPr>
-      <w:color w:val="4070a0"/>
-    </w:rPr>
-  </w:style>
-  <w:style w:type="character" w:customStyle="1" w:styleId="CommentTok">
-    <w:name w:val="CommentTok"/>
-    <w:basedOn w:val="VerbatimChar"/>
-    <w:rPr>
-      <w:color w:val="60a0b0"/>
-      <w:i/>
-    </w:rPr>
-  </w:style>
-  <w:style w:type="character" w:customStyle="1" w:styleId="OtherTok">
-    <w:name w:val="OtherTok"/>
-    <w:basedOn w:val="VerbatimChar"/>
-    <w:rPr>
-      <w:color w:val="007020"/>
-    </w:rPr>
-  </w:style>
-  <w:style w:type="character" w:customStyle="1" w:styleId="AlertTok">
-    <w:name w:val="AlertTok"/>
-    <w:basedOn w:val="VerbatimChar"/>
-    <w:rPr>
-      <w:color w:val="ff0000"/>
-      <w:b/>
-    </w:rPr>
-  </w:style>
-  <w:style w:type="character" w:customStyle="1" w:styleId="FunctionTok">
-    <w:name w:val="FunctionTok"/>
-    <w:basedOn w:val="VerbatimChar"/>
-    <w:rPr>
-      <w:color w:val="06287e"/>
-    </w:rPr>
-  </w:style>
-  <w:style w:type="character" w:customStyle="1" w:styleId="RegionMarkerTok">
-    <w:name w:val="RegionMarkerTok"/>
-    <w:basedOn w:val="VerbatimChar"/>
-    <w:rPr/>
   </w:style>
   <w:style w:type="character" w:customStyle="1" w:styleId="ErrorTok">
     <w:name w:val="ErrorTok"/>

</xml_diff>